<commit_message>
small change ( lab 5 NOT fine-tuned )
</commit_message>
<xml_diff>
--- a/实验报告/实验5_202000305555_计软20.1_王五.docx
+++ b/实验报告/实验5_202000305555_计软20.1_王五.docx
@@ -1,6 +1,6 @@
 
 <file path=word/document.xml><?xml version="1.0" encoding="utf-8"?>
-<w:document xmlns:wpc="http://schemas.microsoft.com/office/word/2010/wordprocessingCanvas" xmlns:cx="http://schemas.microsoft.com/office/drawing/2014/chartex" xmlns:cx1="http://schemas.microsoft.com/office/drawing/2015/9/8/chartex" xmlns:cx2="http://schemas.microsoft.com/office/drawing/2015/10/21/chartex" xmlns:cx3="http://schemas.microsoft.com/office/drawing/2016/5/9/chartex" xmlns:cx4="http://schemas.microsoft.com/office/drawing/2016/5/10/chartex" xmlns:cx5="http://schemas.microsoft.com/office/drawing/2016/5/11/chartex" xmlns:cx6="http://schemas.microsoft.com/office/drawing/2016/5/12/chartex" xmlns:cx7="http://schemas.microsoft.com/office/drawing/2016/5/13/chartex" xmlns:cx8="http://schemas.microsoft.com/office/drawing/2016/5/14/chartex" xmlns:mc="http://schemas.openxmlformats.org/markup-compatibility/2006" xmlns:aink="http://schemas.microsoft.com/office/drawing/2016/ink" xmlns:am3d="http://schemas.microsoft.com/office/drawing/2017/model3d" xmlns:o="urn:schemas-microsoft-com:office:office" xmlns:r="http://schemas.openxmlformats.org/officeDocument/2006/relationships" xmlns:m="http://schemas.openxmlformats.org/officeDocument/2006/math" xmlns:v="urn:schemas-microsoft-com:vml" xmlns:wp14="http://schemas.microsoft.com/office/word/2010/wordprocessingDrawing" xmlns:wp="http://schemas.openxmlformats.org/drawingml/2006/wordprocessingDrawing" xmlns:w10="urn:schemas-microsoft-com:office:word" xmlns:w="http://schemas.openxmlformats.org/wordprocessingml/2006/main" xmlns:w14="http://schemas.microsoft.com/office/word/2010/wordml" xmlns:w15="http://schemas.microsoft.com/office/word/2012/wordml" xmlns:w16cid="http://schemas.microsoft.com/office/word/2016/wordml/cid" xmlns:w16se="http://schemas.microsoft.com/office/word/2015/wordml/symex" xmlns:wpg="http://schemas.microsoft.com/office/word/2010/wordprocessingGroup" xmlns:wpi="http://schemas.microsoft.com/office/word/2010/wordprocessingInk" xmlns:wne="http://schemas.microsoft.com/office/word/2006/wordml" xmlns:wps="http://schemas.microsoft.com/office/word/2010/wordprocessingShape" mc:Ignorable="w14 w15 w16se w16cid wp14">
+<w:document xmlns:wpc="http://schemas.microsoft.com/office/word/2010/wordprocessingCanvas" xmlns:cx="http://schemas.microsoft.com/office/drawing/2014/chartex" xmlns:cx1="http://schemas.microsoft.com/office/drawing/2015/9/8/chartex" xmlns:cx2="http://schemas.microsoft.com/office/drawing/2015/10/21/chartex" xmlns:cx3="http://schemas.microsoft.com/office/drawing/2016/5/9/chartex" xmlns:cx4="http://schemas.microsoft.com/office/drawing/2016/5/10/chartex" xmlns:cx5="http://schemas.microsoft.com/office/drawing/2016/5/11/chartex" xmlns:cx6="http://schemas.microsoft.com/office/drawing/2016/5/12/chartex" xmlns:cx7="http://schemas.microsoft.com/office/drawing/2016/5/13/chartex" xmlns:cx8="http://schemas.microsoft.com/office/drawing/2016/5/14/chartex" xmlns:mc="http://schemas.openxmlformats.org/markup-compatibility/2006" xmlns:aink="http://schemas.microsoft.com/office/drawing/2016/ink" xmlns:am3d="http://schemas.microsoft.com/office/drawing/2017/model3d" xmlns:o="urn:schemas-microsoft-com:office:office" xmlns:oel="http://schemas.microsoft.com/office/2019/extlst" xmlns:r="http://schemas.openxmlformats.org/officeDocument/2006/relationships" xmlns:m="http://schemas.openxmlformats.org/officeDocument/2006/math" xmlns:v="urn:schemas-microsoft-com:vml" xmlns:wp14="http://schemas.microsoft.com/office/word/2010/wordprocessingDrawing" xmlns:wp="http://schemas.openxmlformats.org/drawingml/2006/wordprocessingDrawing" xmlns:w10="urn:schemas-microsoft-com:office:word" xmlns:w="http://schemas.openxmlformats.org/wordprocessingml/2006/main" xmlns:w14="http://schemas.microsoft.com/office/word/2010/wordml" xmlns:w15="http://schemas.microsoft.com/office/word/2012/wordml" xmlns:w16cex="http://schemas.microsoft.com/office/word/2018/wordml/cex" xmlns:w16cid="http://schemas.microsoft.com/office/word/2016/wordml/cid" xmlns:w16="http://schemas.microsoft.com/office/word/2018/wordml" xmlns:w16sdtdh="http://schemas.microsoft.com/office/word/2020/wordml/sdtdatahash" xmlns:w16se="http://schemas.microsoft.com/office/word/2015/wordml/symex" xmlns:wpg="http://schemas.microsoft.com/office/word/2010/wordprocessingGroup" xmlns:wpi="http://schemas.microsoft.com/office/word/2010/wordprocessingInk" xmlns:wne="http://schemas.microsoft.com/office/word/2006/wordml" xmlns:wps="http://schemas.microsoft.com/office/word/2010/wordprocessingShape" mc:Ignorable="w14 w15 w16se w16cid w16 w16cex w16sdtdh wp14">
   <w:body>
     <w:p>
       <w:pPr>
@@ -197,7 +197,15 @@
                 <w:sz w:val="24"/>
                 <w:szCs w:val="20"/>
               </w:rPr>
-              <w:t>00305555</w:t>
+              <w:t>0030</w:t>
+            </w:r>
+            <w:r>
+              <w:rPr>
+                <w:rFonts w:ascii="宋体" w:hAnsi="宋体" w:cs="宋体"/>
+                <w:sz w:val="24"/>
+                <w:szCs w:val="20"/>
+              </w:rPr>
+              <w:t>0358</w:t>
             </w:r>
           </w:p>
         </w:tc>
@@ -234,7 +242,7 @@
                 <w:sz w:val="24"/>
                 <w:szCs w:val="20"/>
               </w:rPr>
-              <w:t>王五</w:t>
+              <w:t>梁思睿</w:t>
             </w:r>
           </w:p>
         </w:tc>
@@ -271,32 +279,24 @@
                 <w:sz w:val="24"/>
                 <w:szCs w:val="20"/>
               </w:rPr>
-              <w:t>计软</w:t>
+              <w:t>软工</w:t>
             </w:r>
             <w:proofErr w:type="gramEnd"/>
             <w:r>
               <w:rPr>
-                <w:rFonts w:ascii="宋体" w:hAnsi="宋体" w:cs="宋体"/>
-                <w:sz w:val="24"/>
-                <w:szCs w:val="20"/>
-              </w:rPr>
-              <w:t>20</w:t>
-            </w:r>
-            <w:r>
-              <w:rPr>
-                <w:rFonts w:ascii="宋体" w:hAnsi="宋体" w:cs="宋体" w:hint="eastAsia"/>
-                <w:sz w:val="24"/>
-                <w:szCs w:val="20"/>
-              </w:rPr>
-              <w:t>.</w:t>
-            </w:r>
-            <w:r>
-              <w:rPr>
-                <w:rFonts w:ascii="宋体" w:hAnsi="宋体" w:cs="宋体"/>
-                <w:sz w:val="24"/>
-                <w:szCs w:val="20"/>
-              </w:rPr>
-              <w:t>1</w:t>
+                <w:rFonts w:ascii="宋体" w:hAnsi="宋体" w:cs="宋体" w:hint="eastAsia"/>
+                <w:sz w:val="24"/>
+                <w:szCs w:val="20"/>
+              </w:rPr>
+              <w:t>2</w:t>
+            </w:r>
+            <w:r>
+              <w:rPr>
+                <w:rFonts w:ascii="宋体" w:hAnsi="宋体" w:cs="宋体"/>
+                <w:sz w:val="24"/>
+                <w:szCs w:val="20"/>
+              </w:rPr>
+              <w:t>0.6</w:t>
             </w:r>
           </w:p>
         </w:tc>
@@ -330,35 +330,11 @@
             </w:r>
             <w:r>
               <w:rPr>
-                <w:rFonts w:ascii="宋体" w:hAnsi="宋体" w:cs="宋体" w:hint="eastAsia"/>
-                <w:sz w:val="24"/>
-                <w:szCs w:val="20"/>
-              </w:rPr>
-              <w:t>20</w:t>
-            </w:r>
-            <w:r>
-              <w:rPr>
-                <w:rFonts w:ascii="宋体" w:hAnsi="宋体" w:cs="宋体"/>
-                <w:sz w:val="24"/>
-                <w:szCs w:val="20"/>
-              </w:rPr>
-              <w:t>20</w:t>
-            </w:r>
-            <w:r>
-              <w:rPr>
-                <w:rFonts w:ascii="宋体" w:hAnsi="宋体" w:cs="宋体" w:hint="eastAsia"/>
-                <w:sz w:val="24"/>
-                <w:szCs w:val="20"/>
-              </w:rPr>
-              <w:t>0030</w:t>
-            </w:r>
-            <w:r>
-              <w:rPr>
-                <w:rFonts w:ascii="宋体" w:hAnsi="宋体" w:cs="宋体"/>
-                <w:sz w:val="24"/>
-                <w:szCs w:val="20"/>
-              </w:rPr>
-              <w:t>4444</w:t>
+                <w:rFonts w:ascii="宋体" w:hAnsi="宋体" w:cs="宋体"/>
+                <w:sz w:val="24"/>
+                <w:szCs w:val="20"/>
+              </w:rPr>
+              <w:t>202022300316</w:t>
             </w:r>
           </w:p>
         </w:tc>
@@ -395,7 +371,7 @@
                 <w:sz w:val="24"/>
                 <w:szCs w:val="20"/>
               </w:rPr>
-              <w:t>李四</w:t>
+              <w:t>王丁</w:t>
             </w:r>
           </w:p>
         </w:tc>
@@ -432,346 +408,24 @@
                 <w:sz w:val="24"/>
                 <w:szCs w:val="20"/>
               </w:rPr>
-              <w:t>计软</w:t>
+              <w:t>软工</w:t>
             </w:r>
             <w:proofErr w:type="gramEnd"/>
             <w:r>
               <w:rPr>
-                <w:rFonts w:ascii="宋体" w:hAnsi="宋体" w:cs="宋体"/>
-                <w:sz w:val="24"/>
-                <w:szCs w:val="20"/>
-              </w:rPr>
-              <w:t>20</w:t>
-            </w:r>
-            <w:r>
-              <w:rPr>
-                <w:rFonts w:ascii="宋体" w:hAnsi="宋体" w:cs="宋体" w:hint="eastAsia"/>
-                <w:sz w:val="24"/>
-                <w:szCs w:val="20"/>
-              </w:rPr>
-              <w:t>.</w:t>
-            </w:r>
-            <w:r>
-              <w:rPr>
-                <w:rFonts w:ascii="宋体" w:hAnsi="宋体" w:cs="宋体"/>
+                <w:rFonts w:ascii="宋体" w:hAnsi="宋体" w:cs="宋体" w:hint="eastAsia"/>
                 <w:sz w:val="24"/>
                 <w:szCs w:val="20"/>
               </w:rPr>
               <w:t>2</w:t>
             </w:r>
-          </w:p>
-        </w:tc>
-      </w:tr>
-      <w:tr>
-        <w:tc>
-          <w:tcPr>
-            <w:tcW w:w="2802" w:type="dxa"/>
-            <w:tcBorders>
-              <w:top w:val="single" w:sz="4" w:space="0" w:color="auto"/>
-              <w:left w:val="single" w:sz="4" w:space="0" w:color="auto"/>
-              <w:bottom w:val="single" w:sz="4" w:space="0" w:color="auto"/>
-              <w:right w:val="single" w:sz="4" w:space="0" w:color="auto"/>
-            </w:tcBorders>
-          </w:tcPr>
-          <w:p>
-            <w:pPr>
-              <w:rPr>
-                <w:rFonts w:ascii="黑体" w:eastAsia="黑体" w:hAnsi="Times"/>
-                <w:sz w:val="24"/>
-                <w:szCs w:val="20"/>
-              </w:rPr>
-            </w:pPr>
-            <w:r>
-              <w:rPr>
-                <w:rFonts w:ascii="黑体" w:eastAsia="黑体" w:hAnsi="Times" w:hint="eastAsia"/>
-                <w:sz w:val="24"/>
-                <w:szCs w:val="20"/>
-              </w:rPr>
-              <w:t>学号：</w:t>
-            </w:r>
-            <w:r>
-              <w:rPr>
-                <w:rFonts w:ascii="宋体" w:hAnsi="宋体" w:cs="宋体" w:hint="eastAsia"/>
-                <w:sz w:val="24"/>
-                <w:szCs w:val="20"/>
-              </w:rPr>
-              <w:t>20</w:t>
-            </w:r>
-            <w:r>
-              <w:rPr>
-                <w:rFonts w:ascii="宋体" w:hAnsi="宋体" w:cs="宋体"/>
-                <w:sz w:val="24"/>
-                <w:szCs w:val="20"/>
-              </w:rPr>
-              <w:t>20</w:t>
-            </w:r>
-            <w:r>
-              <w:rPr>
-                <w:rFonts w:ascii="宋体" w:hAnsi="宋体" w:cs="宋体" w:hint="eastAsia"/>
-                <w:sz w:val="24"/>
-                <w:szCs w:val="20"/>
-              </w:rPr>
-              <w:t>0030</w:t>
-            </w:r>
-            <w:r>
-              <w:rPr>
-                <w:rFonts w:ascii="宋体" w:hAnsi="宋体" w:cs="宋体"/>
-                <w:sz w:val="24"/>
-                <w:szCs w:val="20"/>
-              </w:rPr>
-              <w:t>3333</w:t>
-            </w:r>
-          </w:p>
-        </w:tc>
-        <w:tc>
-          <w:tcPr>
-            <w:tcW w:w="2835" w:type="dxa"/>
-            <w:gridSpan w:val="2"/>
-            <w:tcBorders>
-              <w:top w:val="single" w:sz="4" w:space="0" w:color="auto"/>
-              <w:left w:val="single" w:sz="4" w:space="0" w:color="auto"/>
-              <w:bottom w:val="single" w:sz="4" w:space="0" w:color="auto"/>
-              <w:right w:val="single" w:sz="4" w:space="0" w:color="auto"/>
-            </w:tcBorders>
-          </w:tcPr>
-          <w:p>
-            <w:pPr>
-              <w:rPr>
-                <w:rFonts w:ascii="黑体" w:eastAsia="黑体" w:hAnsi="Times"/>
-                <w:sz w:val="24"/>
-                <w:szCs w:val="20"/>
-              </w:rPr>
-            </w:pPr>
-            <w:r>
-              <w:rPr>
-                <w:rFonts w:ascii="黑体" w:eastAsia="黑体" w:hAnsi="Times" w:hint="eastAsia"/>
-                <w:sz w:val="24"/>
-                <w:szCs w:val="20"/>
-              </w:rPr>
-              <w:t>姓名：</w:t>
-            </w:r>
-            <w:r>
-              <w:rPr>
-                <w:rFonts w:ascii="宋体" w:hAnsi="宋体" w:cs="宋体" w:hint="eastAsia"/>
-                <w:sz w:val="24"/>
-                <w:szCs w:val="20"/>
-              </w:rPr>
-              <w:t>张三</w:t>
-            </w:r>
-          </w:p>
-        </w:tc>
-        <w:tc>
-          <w:tcPr>
-            <w:tcW w:w="2659" w:type="dxa"/>
-            <w:tcBorders>
-              <w:top w:val="single" w:sz="4" w:space="0" w:color="auto"/>
-              <w:left w:val="single" w:sz="4" w:space="0" w:color="auto"/>
-              <w:bottom w:val="single" w:sz="4" w:space="0" w:color="auto"/>
-              <w:right w:val="single" w:sz="4" w:space="0" w:color="auto"/>
-            </w:tcBorders>
-          </w:tcPr>
-          <w:p>
-            <w:pPr>
-              <w:rPr>
-                <w:rFonts w:ascii="黑体" w:eastAsia="黑体" w:hAnsi="Times"/>
-                <w:sz w:val="24"/>
-                <w:szCs w:val="20"/>
-              </w:rPr>
-            </w:pPr>
-            <w:r>
-              <w:rPr>
-                <w:rFonts w:ascii="黑体" w:eastAsia="黑体" w:hAnsi="Times" w:hint="eastAsia"/>
-                <w:sz w:val="24"/>
-                <w:szCs w:val="20"/>
-              </w:rPr>
-              <w:t>班级：</w:t>
-            </w:r>
-            <w:proofErr w:type="gramStart"/>
-            <w:r>
-              <w:rPr>
-                <w:rFonts w:ascii="宋体" w:hAnsi="宋体" w:cs="宋体" w:hint="eastAsia"/>
-                <w:sz w:val="24"/>
-                <w:szCs w:val="20"/>
-              </w:rPr>
-              <w:t>计软</w:t>
-            </w:r>
-            <w:proofErr w:type="gramEnd"/>
-            <w:r>
-              <w:rPr>
-                <w:rFonts w:ascii="宋体" w:hAnsi="宋体" w:cs="宋体"/>
-                <w:sz w:val="24"/>
-                <w:szCs w:val="20"/>
-              </w:rPr>
-              <w:t>20</w:t>
-            </w:r>
-            <w:r>
-              <w:rPr>
-                <w:rFonts w:ascii="宋体" w:hAnsi="宋体" w:cs="宋体" w:hint="eastAsia"/>
-                <w:sz w:val="24"/>
-                <w:szCs w:val="20"/>
-              </w:rPr>
-              <w:t>.</w:t>
-            </w:r>
-            <w:r>
-              <w:rPr>
-                <w:rFonts w:ascii="宋体" w:hAnsi="宋体" w:cs="宋体"/>
-                <w:sz w:val="24"/>
-                <w:szCs w:val="20"/>
-              </w:rPr>
-              <w:t>1</w:t>
-            </w:r>
-          </w:p>
-        </w:tc>
-      </w:tr>
-      <w:tr>
-        <w:tc>
-          <w:tcPr>
-            <w:tcW w:w="2802" w:type="dxa"/>
-            <w:tcBorders>
-              <w:top w:val="single" w:sz="4" w:space="0" w:color="auto"/>
-              <w:left w:val="single" w:sz="4" w:space="0" w:color="auto"/>
-              <w:bottom w:val="single" w:sz="4" w:space="0" w:color="auto"/>
-              <w:right w:val="single" w:sz="4" w:space="0" w:color="auto"/>
-            </w:tcBorders>
-          </w:tcPr>
-          <w:p>
-            <w:pPr>
-              <w:rPr>
-                <w:rFonts w:ascii="黑体" w:eastAsia="黑体" w:hAnsi="Times"/>
-                <w:sz w:val="24"/>
-                <w:szCs w:val="20"/>
-              </w:rPr>
-            </w:pPr>
-            <w:r>
-              <w:rPr>
-                <w:rFonts w:ascii="黑体" w:eastAsia="黑体" w:hAnsi="Times" w:hint="eastAsia"/>
-                <w:sz w:val="24"/>
-                <w:szCs w:val="20"/>
-              </w:rPr>
-              <w:t>学号：</w:t>
-            </w:r>
-            <w:r>
-              <w:rPr>
-                <w:rFonts w:ascii="宋体" w:hAnsi="宋体" w:cs="宋体" w:hint="eastAsia"/>
-                <w:sz w:val="24"/>
-                <w:szCs w:val="20"/>
-              </w:rPr>
-              <w:t>20</w:t>
-            </w:r>
-            <w:r>
-              <w:rPr>
-                <w:rFonts w:ascii="宋体" w:hAnsi="宋体" w:cs="宋体"/>
-                <w:sz w:val="24"/>
-                <w:szCs w:val="20"/>
-              </w:rPr>
-              <w:t>20</w:t>
-            </w:r>
-            <w:r>
-              <w:rPr>
-                <w:rFonts w:ascii="宋体" w:hAnsi="宋体" w:cs="宋体" w:hint="eastAsia"/>
-                <w:sz w:val="24"/>
-                <w:szCs w:val="20"/>
-              </w:rPr>
-              <w:t>00306666</w:t>
-            </w:r>
-          </w:p>
-        </w:tc>
-        <w:tc>
-          <w:tcPr>
-            <w:tcW w:w="2835" w:type="dxa"/>
-            <w:gridSpan w:val="2"/>
-            <w:tcBorders>
-              <w:top w:val="single" w:sz="4" w:space="0" w:color="auto"/>
-              <w:left w:val="single" w:sz="4" w:space="0" w:color="auto"/>
-              <w:bottom w:val="single" w:sz="4" w:space="0" w:color="auto"/>
-              <w:right w:val="single" w:sz="4" w:space="0" w:color="auto"/>
-            </w:tcBorders>
-          </w:tcPr>
-          <w:p>
-            <w:pPr>
-              <w:rPr>
-                <w:rFonts w:ascii="黑体" w:eastAsia="黑体" w:hAnsi="Times"/>
-                <w:sz w:val="24"/>
-                <w:szCs w:val="20"/>
-              </w:rPr>
-            </w:pPr>
-            <w:r>
-              <w:rPr>
-                <w:rFonts w:ascii="黑体" w:eastAsia="黑体" w:hAnsi="Times" w:hint="eastAsia"/>
-                <w:sz w:val="24"/>
-                <w:szCs w:val="20"/>
-              </w:rPr>
-              <w:t>姓名：</w:t>
-            </w:r>
-            <w:r>
-              <w:rPr>
-                <w:rFonts w:ascii="宋体" w:hAnsi="宋体" w:cs="宋体" w:hint="eastAsia"/>
-                <w:sz w:val="24"/>
-                <w:szCs w:val="20"/>
-              </w:rPr>
-              <w:t>赵六</w:t>
-            </w:r>
-          </w:p>
-        </w:tc>
-        <w:tc>
-          <w:tcPr>
-            <w:tcW w:w="2659" w:type="dxa"/>
-            <w:tcBorders>
-              <w:top w:val="single" w:sz="4" w:space="0" w:color="auto"/>
-              <w:left w:val="single" w:sz="4" w:space="0" w:color="auto"/>
-              <w:bottom w:val="single" w:sz="4" w:space="0" w:color="auto"/>
-              <w:right w:val="single" w:sz="4" w:space="0" w:color="auto"/>
-            </w:tcBorders>
-          </w:tcPr>
-          <w:p>
-            <w:pPr>
-              <w:rPr>
-                <w:rFonts w:ascii="黑体" w:eastAsia="黑体" w:hAnsi="Times"/>
-                <w:sz w:val="24"/>
-                <w:szCs w:val="20"/>
-              </w:rPr>
-            </w:pPr>
-            <w:r>
-              <w:rPr>
-                <w:rFonts w:ascii="黑体" w:eastAsia="黑体" w:hAnsi="Times" w:hint="eastAsia"/>
-                <w:sz w:val="24"/>
-                <w:szCs w:val="20"/>
-              </w:rPr>
-              <w:t>班级：</w:t>
-            </w:r>
-            <w:proofErr w:type="gramStart"/>
-            <w:r>
-              <w:rPr>
-                <w:rFonts w:ascii="宋体" w:hAnsi="宋体" w:cs="宋体" w:hint="eastAsia"/>
-                <w:sz w:val="24"/>
-                <w:szCs w:val="20"/>
-              </w:rPr>
-              <w:t>计软</w:t>
-            </w:r>
-            <w:proofErr w:type="gramEnd"/>
-            <w:r>
-              <w:rPr>
-                <w:rFonts w:ascii="宋体" w:hAnsi="宋体" w:cs="宋体"/>
-                <w:sz w:val="24"/>
-                <w:szCs w:val="20"/>
-              </w:rPr>
-              <w:t>20</w:t>
-            </w:r>
-            <w:r>
-              <w:rPr>
-                <w:rFonts w:ascii="宋体" w:hAnsi="宋体" w:cs="宋体" w:hint="eastAsia"/>
-                <w:sz w:val="24"/>
-                <w:szCs w:val="20"/>
-              </w:rPr>
-              <w:t>.</w:t>
-            </w:r>
-            <w:r>
-              <w:rPr>
-                <w:rFonts w:ascii="宋体" w:hAnsi="宋体" w:cs="宋体"/>
-                <w:sz w:val="24"/>
-                <w:szCs w:val="20"/>
-              </w:rPr>
-              <w:t>2</w:t>
+            <w:r>
+              <w:rPr>
+                <w:rFonts w:ascii="宋体" w:hAnsi="宋体" w:cs="宋体"/>
+                <w:sz w:val="24"/>
+                <w:szCs w:val="20"/>
+              </w:rPr>
+              <w:t>0.6</w:t>
             </w:r>
           </w:p>
         </w:tc>
@@ -927,7 +581,6 @@
               </w:rPr>
               <w:t>实验日期：</w:t>
             </w:r>
-            <w:proofErr w:type="gramStart"/>
             <w:r>
               <w:rPr>
                 <w:rFonts w:ascii="宋体" w:hAnsi="宋体" w:cs="宋体" w:hint="eastAsia"/>
@@ -984,7 +637,6 @@
               </w:rPr>
               <w:t>xx</w:t>
             </w:r>
-            <w:proofErr w:type="gramEnd"/>
           </w:p>
         </w:tc>
       </w:tr>
@@ -1025,7 +677,7 @@
               <w:ind w:firstLineChars="200" w:firstLine="480"/>
               <w:jc w:val="left"/>
               <w:rPr>
-                <w:rFonts w:ascii="宋体" w:hAnsi="宋体" w:cs="宋体" w:hint="eastAsia"/>
+                <w:rFonts w:ascii="宋体" w:hAnsi="宋体" w:cs="宋体"/>
                 <w:sz w:val="24"/>
                 <w:szCs w:val="20"/>
               </w:rPr>
@@ -1053,7 +705,7 @@
               <w:ind w:firstLineChars="200" w:firstLine="480"/>
               <w:jc w:val="left"/>
               <w:rPr>
-                <w:rFonts w:ascii="宋体" w:hAnsi="宋体" w:cs="宋体" w:hint="eastAsia"/>
+                <w:rFonts w:ascii="宋体" w:hAnsi="宋体" w:cs="宋体"/>
                 <w:sz w:val="24"/>
                 <w:szCs w:val="20"/>
               </w:rPr>
@@ -1137,25 +789,7 @@
                 <w:szCs w:val="20"/>
               </w:rPr>
               <w:tab/>
-              <w:t>若要求为Nachos文件增加</w:t>
-            </w:r>
-            <w:proofErr w:type="spellStart"/>
-            <w:r>
-              <w:rPr>
-                <w:rFonts w:ascii="宋体" w:hAnsi="宋体" w:cs="宋体" w:hint="eastAsia"/>
-                <w:sz w:val="24"/>
-                <w:szCs w:val="20"/>
-              </w:rPr>
-              <w:t>rwx</w:t>
-            </w:r>
-            <w:proofErr w:type="spellEnd"/>
-            <w:r>
-              <w:rPr>
-                <w:rFonts w:ascii="宋体" w:hAnsi="宋体" w:cs="宋体" w:hint="eastAsia"/>
-                <w:sz w:val="24"/>
-                <w:szCs w:val="20"/>
-              </w:rPr>
-              <w:t>权限(可读，可写，可执行)，请给出在Nachos中实现的具体方法(不要求实现可运行的代码。在实验报告中用文字描述即可，必要时可在文字中结合关键代码片段、数据结构、对象等说明)。</w:t>
+              <w:t>若要求为Nachos文件增加rwx权限(可读，可写，可执行)，请给出在Nachos中实现的具体方法(不要求实现可运行的代码。在实验报告中用文字描述即可，必要时可在文字中结合关键代码片段、数据结构、对象等说明)。</w:t>
             </w:r>
           </w:p>
         </w:tc>
@@ -1417,25 +1051,25 @@
                 <w:sz w:val="24"/>
                 <w:szCs w:val="24"/>
               </w:rPr>
-              <w:t xml:space="preserve">Linux：Ubuntu 14.04.6 LTS Desktop i386 (Trusty </w:t>
-            </w:r>
-            <w:proofErr w:type="spellStart"/>
-            <w:r>
-              <w:rPr>
-                <w:rFonts w:ascii="宋体" w:hAnsi="宋体" w:cs="宋体" w:hint="eastAsia"/>
+              <w:t>Linux：Ubuntu 14.04.6 LTS Desktop i386 (Trusty Tahr)</w:t>
+            </w:r>
+          </w:p>
+          <w:p>
+            <w:pPr>
+              <w:ind w:firstLineChars="200" w:firstLine="480"/>
+              <w:rPr>
+                <w:rFonts w:ascii="宋体" w:hAnsi="宋体" w:cs="宋体"/>
                 <w:sz w:val="24"/>
                 <w:szCs w:val="24"/>
               </w:rPr>
-              <w:t>Tahr</w:t>
-            </w:r>
-            <w:proofErr w:type="spellEnd"/>
+            </w:pPr>
             <w:r>
               <w:rPr>
                 <w:rFonts w:ascii="宋体" w:hAnsi="宋体" w:cs="宋体" w:hint="eastAsia"/>
                 <w:sz w:val="24"/>
                 <w:szCs w:val="24"/>
               </w:rPr>
-              <w:t>)</w:t>
+              <w:t>gcc/g++：(Ubuntu 4.8.4-2ubuntu1~14.04.4) 4.8.4</w:t>
             </w:r>
           </w:p>
           <w:p>
@@ -1447,70 +1081,40 @@
                 <w:szCs w:val="24"/>
               </w:rPr>
             </w:pPr>
-            <w:proofErr w:type="spellStart"/>
             <w:r>
               <w:rPr>
                 <w:rFonts w:ascii="宋体" w:hAnsi="宋体" w:cs="宋体" w:hint="eastAsia"/>
                 <w:sz w:val="24"/>
                 <w:szCs w:val="24"/>
               </w:rPr>
-              <w:t>gcc</w:t>
-            </w:r>
-            <w:proofErr w:type="spellEnd"/>
+              <w:t>MIPS交叉编译器：gcc-2.8.1-mips.tar.gz</w:t>
+            </w:r>
+          </w:p>
+          <w:p>
+            <w:pPr>
+              <w:ind w:firstLineChars="200" w:firstLine="480"/>
+              <w:rPr>
+                <w:rFonts w:ascii="黑体" w:eastAsia="黑体" w:hAnsi="Times"/>
+                <w:sz w:val="24"/>
+                <w:szCs w:val="20"/>
+              </w:rPr>
+            </w:pPr>
             <w:r>
               <w:rPr>
                 <w:rFonts w:ascii="宋体" w:hAnsi="宋体" w:cs="宋体" w:hint="eastAsia"/>
                 <w:sz w:val="24"/>
                 <w:szCs w:val="24"/>
               </w:rPr>
-              <w:t>/g++：(Ubuntu 4.8.4-2ubuntu1~14.04.4) 4.8.4</w:t>
-            </w:r>
-          </w:p>
-          <w:p>
-            <w:pPr>
-              <w:ind w:firstLineChars="200" w:firstLine="480"/>
+              <w:t>Nachos：Nachos-3.4-UALR-</w:t>
+            </w:r>
+            <w:r>
               <w:rPr>
                 <w:rFonts w:ascii="宋体" w:hAnsi="宋体" w:cs="宋体"/>
                 <w:sz w:val="24"/>
                 <w:szCs w:val="24"/>
               </w:rPr>
-            </w:pPr>
-            <w:r>
-              <w:rPr>
-                <w:rFonts w:ascii="宋体" w:hAnsi="宋体" w:cs="宋体" w:hint="eastAsia"/>
-                <w:sz w:val="24"/>
-                <w:szCs w:val="24"/>
-              </w:rPr>
-              <w:t>MIPS交叉编译器：gcc-2.8.1-mips.tar.gz</w:t>
-            </w:r>
-          </w:p>
-          <w:p>
-            <w:pPr>
-              <w:ind w:firstLineChars="200" w:firstLine="480"/>
-              <w:rPr>
-                <w:rFonts w:ascii="黑体" w:eastAsia="黑体" w:hAnsi="Times"/>
-                <w:sz w:val="24"/>
-                <w:szCs w:val="20"/>
-              </w:rPr>
-            </w:pPr>
-            <w:r>
-              <w:rPr>
-                <w:rFonts w:ascii="宋体" w:hAnsi="宋体" w:cs="宋体" w:hint="eastAsia"/>
-                <w:sz w:val="24"/>
-                <w:szCs w:val="24"/>
-              </w:rPr>
-              <w:t>Nachos：Nachos-3.4-UALR-</w:t>
-            </w:r>
-            <w:r>
-              <w:rPr>
-                <w:rFonts w:ascii="宋体" w:hAnsi="宋体" w:cs="宋体"/>
-                <w:sz w:val="24"/>
-                <w:szCs w:val="24"/>
-              </w:rPr>
               <w:t>2022</w:t>
             </w:r>
-            <w:bookmarkStart w:id="0" w:name="_GoBack"/>
-            <w:bookmarkEnd w:id="0"/>
           </w:p>
         </w:tc>
       </w:tr>
@@ -1543,7 +1147,6 @@
                 <w:sz w:val="24"/>
                 <w:szCs w:val="20"/>
               </w:rPr>
-              <w:lastRenderedPageBreak/>
               <w:t>实验步骤与</w:t>
             </w:r>
             <w:r>
@@ -2314,7 +1917,7 @@
 </file>
 
 <file path=word/endnotes.xml><?xml version="1.0" encoding="utf-8"?>
-<w:endnotes xmlns:wpc="http://schemas.microsoft.com/office/word/2010/wordprocessingCanvas" xmlns:cx="http://schemas.microsoft.com/office/drawing/2014/chartex" xmlns:cx1="http://schemas.microsoft.com/office/drawing/2015/9/8/chartex" xmlns:cx2="http://schemas.microsoft.com/office/drawing/2015/10/21/chartex" xmlns:cx3="http://schemas.microsoft.com/office/drawing/2016/5/9/chartex" xmlns:cx4="http://schemas.microsoft.com/office/drawing/2016/5/10/chartex" xmlns:cx5="http://schemas.microsoft.com/office/drawing/2016/5/11/chartex" xmlns:cx6="http://schemas.microsoft.com/office/drawing/2016/5/12/chartex" xmlns:cx7="http://schemas.microsoft.com/office/drawing/2016/5/13/chartex" xmlns:cx8="http://schemas.microsoft.com/office/drawing/2016/5/14/chartex" xmlns:mc="http://schemas.openxmlformats.org/markup-compatibility/2006" xmlns:aink="http://schemas.microsoft.com/office/drawing/2016/ink" xmlns:am3d="http://schemas.microsoft.com/office/drawing/2017/model3d" xmlns:o="urn:schemas-microsoft-com:office:office" xmlns:r="http://schemas.openxmlformats.org/officeDocument/2006/relationships" xmlns:m="http://schemas.openxmlformats.org/officeDocument/2006/math" xmlns:v="urn:schemas-microsoft-com:vml" xmlns:wp14="http://schemas.microsoft.com/office/word/2010/wordprocessingDrawing" xmlns:wp="http://schemas.openxmlformats.org/drawingml/2006/wordprocessingDrawing" xmlns:w10="urn:schemas-microsoft-com:office:word" xmlns:w="http://schemas.openxmlformats.org/wordprocessingml/2006/main" xmlns:w14="http://schemas.microsoft.com/office/word/2010/wordml" xmlns:w15="http://schemas.microsoft.com/office/word/2012/wordml" xmlns:w16cid="http://schemas.microsoft.com/office/word/2016/wordml/cid" xmlns:w16se="http://schemas.microsoft.com/office/word/2015/wordml/symex" xmlns:wpg="http://schemas.microsoft.com/office/word/2010/wordprocessingGroup" xmlns:wpi="http://schemas.microsoft.com/office/word/2010/wordprocessingInk" xmlns:wne="http://schemas.microsoft.com/office/word/2006/wordml" xmlns:wps="http://schemas.microsoft.com/office/word/2010/wordprocessingShape" mc:Ignorable="w14 w15 w16se w16cid wp14">
+<w:endnotes xmlns:wpc="http://schemas.microsoft.com/office/word/2010/wordprocessingCanvas" xmlns:cx="http://schemas.microsoft.com/office/drawing/2014/chartex" xmlns:cx1="http://schemas.microsoft.com/office/drawing/2015/9/8/chartex" xmlns:cx2="http://schemas.microsoft.com/office/drawing/2015/10/21/chartex" xmlns:cx3="http://schemas.microsoft.com/office/drawing/2016/5/9/chartex" xmlns:cx4="http://schemas.microsoft.com/office/drawing/2016/5/10/chartex" xmlns:cx5="http://schemas.microsoft.com/office/drawing/2016/5/11/chartex" xmlns:cx6="http://schemas.microsoft.com/office/drawing/2016/5/12/chartex" xmlns:cx7="http://schemas.microsoft.com/office/drawing/2016/5/13/chartex" xmlns:cx8="http://schemas.microsoft.com/office/drawing/2016/5/14/chartex" xmlns:mc="http://schemas.openxmlformats.org/markup-compatibility/2006" xmlns:aink="http://schemas.microsoft.com/office/drawing/2016/ink" xmlns:am3d="http://schemas.microsoft.com/office/drawing/2017/model3d" xmlns:o="urn:schemas-microsoft-com:office:office" xmlns:oel="http://schemas.microsoft.com/office/2019/extlst" xmlns:r="http://schemas.openxmlformats.org/officeDocument/2006/relationships" xmlns:m="http://schemas.openxmlformats.org/officeDocument/2006/math" xmlns:v="urn:schemas-microsoft-com:vml" xmlns:wp14="http://schemas.microsoft.com/office/word/2010/wordprocessingDrawing" xmlns:wp="http://schemas.openxmlformats.org/drawingml/2006/wordprocessingDrawing" xmlns:w10="urn:schemas-microsoft-com:office:word" xmlns:w="http://schemas.openxmlformats.org/wordprocessingml/2006/main" xmlns:w14="http://schemas.microsoft.com/office/word/2010/wordml" xmlns:w15="http://schemas.microsoft.com/office/word/2012/wordml" xmlns:w16cex="http://schemas.microsoft.com/office/word/2018/wordml/cex" xmlns:w16cid="http://schemas.microsoft.com/office/word/2016/wordml/cid" xmlns:w16="http://schemas.microsoft.com/office/word/2018/wordml" xmlns:w16sdtdh="http://schemas.microsoft.com/office/word/2020/wordml/sdtdatahash" xmlns:w16se="http://schemas.microsoft.com/office/word/2015/wordml/symex" xmlns:wpg="http://schemas.microsoft.com/office/word/2010/wordprocessingGroup" xmlns:wpi="http://schemas.microsoft.com/office/word/2010/wordprocessingInk" xmlns:wne="http://schemas.microsoft.com/office/word/2006/wordml" xmlns:wps="http://schemas.microsoft.com/office/word/2010/wordprocessingShape" mc:Ignorable="w14 w15 w16se w16cid w16 w16cex w16sdtdh wp14">
   <w:endnote w:type="separator" w:id="-1">
     <w:p>
       <w:r>
@@ -2333,7 +1936,7 @@
 </file>
 
 <file path=word/footer1.xml><?xml version="1.0" encoding="utf-8"?>
-<w:ftr xmlns:wpc="http://schemas.microsoft.com/office/word/2010/wordprocessingCanvas" xmlns:cx="http://schemas.microsoft.com/office/drawing/2014/chartex" xmlns:cx1="http://schemas.microsoft.com/office/drawing/2015/9/8/chartex" xmlns:cx2="http://schemas.microsoft.com/office/drawing/2015/10/21/chartex" xmlns:cx3="http://schemas.microsoft.com/office/drawing/2016/5/9/chartex" xmlns:cx4="http://schemas.microsoft.com/office/drawing/2016/5/10/chartex" xmlns:cx5="http://schemas.microsoft.com/office/drawing/2016/5/11/chartex" xmlns:cx6="http://schemas.microsoft.com/office/drawing/2016/5/12/chartex" xmlns:cx7="http://schemas.microsoft.com/office/drawing/2016/5/13/chartex" xmlns:cx8="http://schemas.microsoft.com/office/drawing/2016/5/14/chartex" xmlns:mc="http://schemas.openxmlformats.org/markup-compatibility/2006" xmlns:aink="http://schemas.microsoft.com/office/drawing/2016/ink" xmlns:am3d="http://schemas.microsoft.com/office/drawing/2017/model3d" xmlns:o="urn:schemas-microsoft-com:office:office" xmlns:r="http://schemas.openxmlformats.org/officeDocument/2006/relationships" xmlns:m="http://schemas.openxmlformats.org/officeDocument/2006/math" xmlns:v="urn:schemas-microsoft-com:vml" xmlns:wp14="http://schemas.microsoft.com/office/word/2010/wordprocessingDrawing" xmlns:wp="http://schemas.openxmlformats.org/drawingml/2006/wordprocessingDrawing" xmlns:w10="urn:schemas-microsoft-com:office:word" xmlns:w="http://schemas.openxmlformats.org/wordprocessingml/2006/main" xmlns:w14="http://schemas.microsoft.com/office/word/2010/wordml" xmlns:w15="http://schemas.microsoft.com/office/word/2012/wordml" xmlns:w16cid="http://schemas.microsoft.com/office/word/2016/wordml/cid" xmlns:w16se="http://schemas.microsoft.com/office/word/2015/wordml/symex" xmlns:wpg="http://schemas.microsoft.com/office/word/2010/wordprocessingGroup" xmlns:wpi="http://schemas.microsoft.com/office/word/2010/wordprocessingInk" xmlns:wne="http://schemas.microsoft.com/office/word/2006/wordml" xmlns:wps="http://schemas.microsoft.com/office/word/2010/wordprocessingShape" mc:Ignorable="w14 w15 w16se w16cid wp14">
+<w:ftr xmlns:wpc="http://schemas.microsoft.com/office/word/2010/wordprocessingCanvas" xmlns:cx="http://schemas.microsoft.com/office/drawing/2014/chartex" xmlns:cx1="http://schemas.microsoft.com/office/drawing/2015/9/8/chartex" xmlns:cx2="http://schemas.microsoft.com/office/drawing/2015/10/21/chartex" xmlns:cx3="http://schemas.microsoft.com/office/drawing/2016/5/9/chartex" xmlns:cx4="http://schemas.microsoft.com/office/drawing/2016/5/10/chartex" xmlns:cx5="http://schemas.microsoft.com/office/drawing/2016/5/11/chartex" xmlns:cx6="http://schemas.microsoft.com/office/drawing/2016/5/12/chartex" xmlns:cx7="http://schemas.microsoft.com/office/drawing/2016/5/13/chartex" xmlns:cx8="http://schemas.microsoft.com/office/drawing/2016/5/14/chartex" xmlns:mc="http://schemas.openxmlformats.org/markup-compatibility/2006" xmlns:aink="http://schemas.microsoft.com/office/drawing/2016/ink" xmlns:am3d="http://schemas.microsoft.com/office/drawing/2017/model3d" xmlns:o="urn:schemas-microsoft-com:office:office" xmlns:oel="http://schemas.microsoft.com/office/2019/extlst" xmlns:r="http://schemas.openxmlformats.org/officeDocument/2006/relationships" xmlns:m="http://schemas.openxmlformats.org/officeDocument/2006/math" xmlns:v="urn:schemas-microsoft-com:vml" xmlns:wp14="http://schemas.microsoft.com/office/word/2010/wordprocessingDrawing" xmlns:wp="http://schemas.openxmlformats.org/drawingml/2006/wordprocessingDrawing" xmlns:w10="urn:schemas-microsoft-com:office:word" xmlns:w="http://schemas.openxmlformats.org/wordprocessingml/2006/main" xmlns:w14="http://schemas.microsoft.com/office/word/2010/wordml" xmlns:w15="http://schemas.microsoft.com/office/word/2012/wordml" xmlns:w16cex="http://schemas.microsoft.com/office/word/2018/wordml/cex" xmlns:w16cid="http://schemas.microsoft.com/office/word/2016/wordml/cid" xmlns:w16="http://schemas.microsoft.com/office/word/2018/wordml" xmlns:w16sdtdh="http://schemas.microsoft.com/office/word/2020/wordml/sdtdatahash" xmlns:w16se="http://schemas.microsoft.com/office/word/2015/wordml/symex" xmlns:wpg="http://schemas.microsoft.com/office/word/2010/wordprocessingGroup" xmlns:wpi="http://schemas.microsoft.com/office/word/2010/wordprocessingInk" xmlns:wne="http://schemas.microsoft.com/office/word/2006/wordml" xmlns:wps="http://schemas.microsoft.com/office/word/2010/wordprocessingShape" mc:Ignorable="w14 w15 w16se w16cid w16 w16cex w16sdtdh wp14">
   <w:sdt>
     <w:sdtPr>
       <w:id w:val="-258603341"/>
@@ -2342,7 +1945,6 @@
         <w:docPartUnique/>
       </w:docPartObj>
     </w:sdtPr>
-    <w:sdtEndPr/>
     <w:sdtContent>
       <w:p>
         <w:pPr>
@@ -2379,7 +1981,7 @@
 </file>
 
 <file path=word/footnotes.xml><?xml version="1.0" encoding="utf-8"?>
-<w:footnotes xmlns:wpc="http://schemas.microsoft.com/office/word/2010/wordprocessingCanvas" xmlns:cx="http://schemas.microsoft.com/office/drawing/2014/chartex" xmlns:cx1="http://schemas.microsoft.com/office/drawing/2015/9/8/chartex" xmlns:cx2="http://schemas.microsoft.com/office/drawing/2015/10/21/chartex" xmlns:cx3="http://schemas.microsoft.com/office/drawing/2016/5/9/chartex" xmlns:cx4="http://schemas.microsoft.com/office/drawing/2016/5/10/chartex" xmlns:cx5="http://schemas.microsoft.com/office/drawing/2016/5/11/chartex" xmlns:cx6="http://schemas.microsoft.com/office/drawing/2016/5/12/chartex" xmlns:cx7="http://schemas.microsoft.com/office/drawing/2016/5/13/chartex" xmlns:cx8="http://schemas.microsoft.com/office/drawing/2016/5/14/chartex" xmlns:mc="http://schemas.openxmlformats.org/markup-compatibility/2006" xmlns:aink="http://schemas.microsoft.com/office/drawing/2016/ink" xmlns:am3d="http://schemas.microsoft.com/office/drawing/2017/model3d" xmlns:o="urn:schemas-microsoft-com:office:office" xmlns:r="http://schemas.openxmlformats.org/officeDocument/2006/relationships" xmlns:m="http://schemas.openxmlformats.org/officeDocument/2006/math" xmlns:v="urn:schemas-microsoft-com:vml" xmlns:wp14="http://schemas.microsoft.com/office/word/2010/wordprocessingDrawing" xmlns:wp="http://schemas.openxmlformats.org/drawingml/2006/wordprocessingDrawing" xmlns:w10="urn:schemas-microsoft-com:office:word" xmlns:w="http://schemas.openxmlformats.org/wordprocessingml/2006/main" xmlns:w14="http://schemas.microsoft.com/office/word/2010/wordml" xmlns:w15="http://schemas.microsoft.com/office/word/2012/wordml" xmlns:w16cid="http://schemas.microsoft.com/office/word/2016/wordml/cid" xmlns:w16se="http://schemas.microsoft.com/office/word/2015/wordml/symex" xmlns:wpg="http://schemas.microsoft.com/office/word/2010/wordprocessingGroup" xmlns:wpi="http://schemas.microsoft.com/office/word/2010/wordprocessingInk" xmlns:wne="http://schemas.microsoft.com/office/word/2006/wordml" xmlns:wps="http://schemas.microsoft.com/office/word/2010/wordprocessingShape" mc:Ignorable="w14 w15 w16se w16cid wp14">
+<w:footnotes xmlns:wpc="http://schemas.microsoft.com/office/word/2010/wordprocessingCanvas" xmlns:cx="http://schemas.microsoft.com/office/drawing/2014/chartex" xmlns:cx1="http://schemas.microsoft.com/office/drawing/2015/9/8/chartex" xmlns:cx2="http://schemas.microsoft.com/office/drawing/2015/10/21/chartex" xmlns:cx3="http://schemas.microsoft.com/office/drawing/2016/5/9/chartex" xmlns:cx4="http://schemas.microsoft.com/office/drawing/2016/5/10/chartex" xmlns:cx5="http://schemas.microsoft.com/office/drawing/2016/5/11/chartex" xmlns:cx6="http://schemas.microsoft.com/office/drawing/2016/5/12/chartex" xmlns:cx7="http://schemas.microsoft.com/office/drawing/2016/5/13/chartex" xmlns:cx8="http://schemas.microsoft.com/office/drawing/2016/5/14/chartex" xmlns:mc="http://schemas.openxmlformats.org/markup-compatibility/2006" xmlns:aink="http://schemas.microsoft.com/office/drawing/2016/ink" xmlns:am3d="http://schemas.microsoft.com/office/drawing/2017/model3d" xmlns:o="urn:schemas-microsoft-com:office:office" xmlns:oel="http://schemas.microsoft.com/office/2019/extlst" xmlns:r="http://schemas.openxmlformats.org/officeDocument/2006/relationships" xmlns:m="http://schemas.openxmlformats.org/officeDocument/2006/math" xmlns:v="urn:schemas-microsoft-com:vml" xmlns:wp14="http://schemas.microsoft.com/office/word/2010/wordprocessingDrawing" xmlns:wp="http://schemas.openxmlformats.org/drawingml/2006/wordprocessingDrawing" xmlns:w10="urn:schemas-microsoft-com:office:word" xmlns:w="http://schemas.openxmlformats.org/wordprocessingml/2006/main" xmlns:w14="http://schemas.microsoft.com/office/word/2010/wordml" xmlns:w15="http://schemas.microsoft.com/office/word/2012/wordml" xmlns:w16cex="http://schemas.microsoft.com/office/word/2018/wordml/cex" xmlns:w16cid="http://schemas.microsoft.com/office/word/2016/wordml/cid" xmlns:w16="http://schemas.microsoft.com/office/word/2018/wordml" xmlns:w16sdtdh="http://schemas.microsoft.com/office/word/2020/wordml/sdtdatahash" xmlns:w16se="http://schemas.microsoft.com/office/word/2015/wordml/symex" xmlns:wpg="http://schemas.microsoft.com/office/word/2010/wordprocessingGroup" xmlns:wpi="http://schemas.microsoft.com/office/word/2010/wordprocessingInk" xmlns:wne="http://schemas.microsoft.com/office/word/2006/wordml" xmlns:wps="http://schemas.microsoft.com/office/word/2010/wordprocessingShape" mc:Ignorable="w14 w15 w16se w16cid w16 w16cex w16sdtdh wp14">
   <w:footnote w:type="separator" w:id="-1">
     <w:p>
       <w:r>
@@ -2398,7 +2000,7 @@
 </file>
 
 <file path=word/numbering.xml><?xml version="1.0" encoding="utf-8"?>
-<w:numbering xmlns:wpc="http://schemas.microsoft.com/office/word/2010/wordprocessingCanvas" xmlns:cx="http://schemas.microsoft.com/office/drawing/2014/chartex" xmlns:cx1="http://schemas.microsoft.com/office/drawing/2015/9/8/chartex" xmlns:cx2="http://schemas.microsoft.com/office/drawing/2015/10/21/chartex" xmlns:cx3="http://schemas.microsoft.com/office/drawing/2016/5/9/chartex" xmlns:cx4="http://schemas.microsoft.com/office/drawing/2016/5/10/chartex" xmlns:cx5="http://schemas.microsoft.com/office/drawing/2016/5/11/chartex" xmlns:cx6="http://schemas.microsoft.com/office/drawing/2016/5/12/chartex" xmlns:cx7="http://schemas.microsoft.com/office/drawing/2016/5/13/chartex" xmlns:cx8="http://schemas.microsoft.com/office/drawing/2016/5/14/chartex" xmlns:mc="http://schemas.openxmlformats.org/markup-compatibility/2006" xmlns:aink="http://schemas.microsoft.com/office/drawing/2016/ink" xmlns:am3d="http://schemas.microsoft.com/office/drawing/2017/model3d" xmlns:o="urn:schemas-microsoft-com:office:office" xmlns:r="http://schemas.openxmlformats.org/officeDocument/2006/relationships" xmlns:m="http://schemas.openxmlformats.org/officeDocument/2006/math" xmlns:v="urn:schemas-microsoft-com:vml" xmlns:wp14="http://schemas.microsoft.com/office/word/2010/wordprocessingDrawing" xmlns:wp="http://schemas.openxmlformats.org/drawingml/2006/wordprocessingDrawing" xmlns:w10="urn:schemas-microsoft-com:office:word" xmlns:w="http://schemas.openxmlformats.org/wordprocessingml/2006/main" xmlns:w14="http://schemas.microsoft.com/office/word/2010/wordml" xmlns:w15="http://schemas.microsoft.com/office/word/2012/wordml" xmlns:w16cid="http://schemas.microsoft.com/office/word/2016/wordml/cid" xmlns:w16se="http://schemas.microsoft.com/office/word/2015/wordml/symex" xmlns:wpg="http://schemas.microsoft.com/office/word/2010/wordprocessingGroup" xmlns:wpi="http://schemas.microsoft.com/office/word/2010/wordprocessingInk" xmlns:wne="http://schemas.microsoft.com/office/word/2006/wordml" xmlns:wps="http://schemas.microsoft.com/office/word/2010/wordprocessingShape" mc:Ignorable="w14 w15 w16se w16cid wp14">
+<w:numbering xmlns:wpc="http://schemas.microsoft.com/office/word/2010/wordprocessingCanvas" xmlns:cx="http://schemas.microsoft.com/office/drawing/2014/chartex" xmlns:cx1="http://schemas.microsoft.com/office/drawing/2015/9/8/chartex" xmlns:cx2="http://schemas.microsoft.com/office/drawing/2015/10/21/chartex" xmlns:cx3="http://schemas.microsoft.com/office/drawing/2016/5/9/chartex" xmlns:cx4="http://schemas.microsoft.com/office/drawing/2016/5/10/chartex" xmlns:cx5="http://schemas.microsoft.com/office/drawing/2016/5/11/chartex" xmlns:cx6="http://schemas.microsoft.com/office/drawing/2016/5/12/chartex" xmlns:cx7="http://schemas.microsoft.com/office/drawing/2016/5/13/chartex" xmlns:cx8="http://schemas.microsoft.com/office/drawing/2016/5/14/chartex" xmlns:mc="http://schemas.openxmlformats.org/markup-compatibility/2006" xmlns:aink="http://schemas.microsoft.com/office/drawing/2016/ink" xmlns:am3d="http://schemas.microsoft.com/office/drawing/2017/model3d" xmlns:o="urn:schemas-microsoft-com:office:office" xmlns:oel="http://schemas.microsoft.com/office/2019/extlst" xmlns:r="http://schemas.openxmlformats.org/officeDocument/2006/relationships" xmlns:m="http://schemas.openxmlformats.org/officeDocument/2006/math" xmlns:v="urn:schemas-microsoft-com:vml" xmlns:wp14="http://schemas.microsoft.com/office/word/2010/wordprocessingDrawing" xmlns:wp="http://schemas.openxmlformats.org/drawingml/2006/wordprocessingDrawing" xmlns:w10="urn:schemas-microsoft-com:office:word" xmlns:w="http://schemas.openxmlformats.org/wordprocessingml/2006/main" xmlns:w14="http://schemas.microsoft.com/office/word/2010/wordml" xmlns:w15="http://schemas.microsoft.com/office/word/2012/wordml" xmlns:w16cex="http://schemas.microsoft.com/office/word/2018/wordml/cex" xmlns:w16cid="http://schemas.microsoft.com/office/word/2016/wordml/cid" xmlns:w16="http://schemas.microsoft.com/office/word/2018/wordml" xmlns:w16sdtdh="http://schemas.microsoft.com/office/word/2020/wordml/sdtdatahash" xmlns:w16se="http://schemas.microsoft.com/office/word/2015/wordml/symex" xmlns:wpg="http://schemas.microsoft.com/office/word/2010/wordprocessingGroup" xmlns:wpi="http://schemas.microsoft.com/office/word/2010/wordprocessingInk" xmlns:wne="http://schemas.microsoft.com/office/word/2006/wordml" xmlns:wps="http://schemas.microsoft.com/office/word/2010/wordprocessingShape" mc:Ignorable="w14 w15 w16se w16cid w16 w16cex w16sdtdh wp14">
   <w:abstractNum w:abstractNumId="0" w15:restartNumberingAfterBreak="0">
     <w:nsid w:val="ED825868"/>
     <w:multiLevelType w:val="singleLevel"/>
@@ -2430,17 +2032,17 @@
       </w:rPr>
     </w:lvl>
   </w:abstractNum>
-  <w:num w:numId="1">
+  <w:num w:numId="1" w16cid:durableId="1429815783">
     <w:abstractNumId w:val="1"/>
   </w:num>
-  <w:num w:numId="2">
+  <w:num w:numId="2" w16cid:durableId="531110726">
     <w:abstractNumId w:val="0"/>
   </w:num>
 </w:numbering>
 </file>
 
 <file path=word/styles.xml><?xml version="1.0" encoding="utf-8"?>
-<w:styles xmlns:mc="http://schemas.openxmlformats.org/markup-compatibility/2006" xmlns:r="http://schemas.openxmlformats.org/officeDocument/2006/relationships" xmlns:w="http://schemas.openxmlformats.org/wordprocessingml/2006/main" xmlns:w14="http://schemas.microsoft.com/office/word/2010/wordml" xmlns:w15="http://schemas.microsoft.com/office/word/2012/wordml" xmlns:w16cid="http://schemas.microsoft.com/office/word/2016/wordml/cid" xmlns:w16se="http://schemas.microsoft.com/office/word/2015/wordml/symex" mc:Ignorable="w14 w15 w16se w16cid">
+<w:styles xmlns:mc="http://schemas.openxmlformats.org/markup-compatibility/2006" xmlns:r="http://schemas.openxmlformats.org/officeDocument/2006/relationships" xmlns:w="http://schemas.openxmlformats.org/wordprocessingml/2006/main" xmlns:w14="http://schemas.microsoft.com/office/word/2010/wordml" xmlns:w15="http://schemas.microsoft.com/office/word/2012/wordml" xmlns:w16cex="http://schemas.microsoft.com/office/word/2018/wordml/cex" xmlns:w16cid="http://schemas.microsoft.com/office/word/2016/wordml/cid" xmlns:w16="http://schemas.microsoft.com/office/word/2018/wordml" xmlns:w16sdtdh="http://schemas.microsoft.com/office/word/2020/wordml/sdtdatahash" xmlns:w16se="http://schemas.microsoft.com/office/word/2015/wordml/symex" mc:Ignorable="w14 w15 w16se w16cid w16 w16cex w16sdtdh">
   <w:docDefaults>
     <w:rPrDefault>
       <w:rPr>
@@ -2450,7 +2052,7 @@
     </w:rPrDefault>
     <w:pPrDefault/>
   </w:docDefaults>
-  <w:latentStyles w:defLockedState="0" w:defUIPriority="99" w:defSemiHidden="0" w:defUnhideWhenUsed="0" w:defQFormat="0" w:count="375">
+  <w:latentStyles w:defLockedState="0" w:defUIPriority="99" w:defSemiHidden="0" w:defUnhideWhenUsed="0" w:defQFormat="0" w:count="376">
     <w:lsdException w:name="Normal" w:uiPriority="0" w:qFormat="1"/>
     <w:lsdException w:name="heading 1" w:uiPriority="9" w:qFormat="1"/>
     <w:lsdException w:name="heading 2" w:semiHidden="1" w:uiPriority="9" w:unhideWhenUsed="1" w:qFormat="1"/>
@@ -2556,7 +2158,7 @@
     <w:lsdException w:name="HTML Sample" w:semiHidden="1" w:unhideWhenUsed="1"/>
     <w:lsdException w:name="HTML Typewriter" w:semiHidden="1" w:unhideWhenUsed="1"/>
     <w:lsdException w:name="HTML Variable" w:semiHidden="1" w:unhideWhenUsed="1"/>
-    <w:lsdException w:name="Normal Table" w:semiHidden="1" w:unhideWhenUsed="1" w:qFormat="1"/>
+    <w:lsdException w:name="Normal Table" w:qFormat="1"/>
     <w:lsdException w:name="annotation subject" w:semiHidden="1" w:unhideWhenUsed="1"/>
     <w:lsdException w:name="No List" w:semiHidden="1" w:unhideWhenUsed="1"/>
     <w:lsdException w:name="Outline List 1" w:semiHidden="1" w:unhideWhenUsed="1"/>
@@ -2603,10 +2205,8 @@
     <w:lsdException w:name="Table Subtle 2" w:semiHidden="1" w:unhideWhenUsed="1"/>
     <w:lsdException w:name="Table Web 1" w:semiHidden="1" w:unhideWhenUsed="1"/>
     <w:lsdException w:name="Table Web 2" w:semiHidden="1" w:unhideWhenUsed="1"/>
-    <w:lsdException w:name="Table Web 3" w:semiHidden="1" w:unhideWhenUsed="1"/>
     <w:lsdException w:name="Balloon Text" w:semiHidden="1" w:unhideWhenUsed="1"/>
     <w:lsdException w:name="Table Grid" w:uiPriority="39"/>
-    <w:lsdException w:name="Table Theme" w:semiHidden="1" w:unhideWhenUsed="1"/>
     <w:lsdException w:name="Placeholder Text" w:semiHidden="1" w:unhideWhenUsed="1"/>
     <w:lsdException w:name="No Spacing" w:semiHidden="1" w:unhideWhenUsed="1"/>
     <w:lsdException w:name="Light Shading" w:uiPriority="60"/>
@@ -2823,6 +2423,7 @@
     <w:lsdException w:name="Smart Hyperlink" w:semiHidden="1" w:unhideWhenUsed="1"/>
     <w:lsdException w:name="Hashtag" w:semiHidden="1" w:unhideWhenUsed="1"/>
     <w:lsdException w:name="Unresolved Mention" w:semiHidden="1" w:unhideWhenUsed="1"/>
+    <w:lsdException w:name="Smart Link" w:semiHidden="1" w:unhideWhenUsed="1"/>
   </w:latentStyles>
   <w:style w:type="paragraph" w:default="1" w:styleId="a">
     <w:name w:val="Normal"/>

</xml_diff>